<commit_message>
update 29 Jan 2023
</commit_message>
<xml_diff>
--- a/cv/CV_YasuhiroSato.docx
+++ b/cv/CV_YasuhiroSato.docx
@@ -29,7 +29,7 @@
         <w:rPr>
           <w:rFonts w:ascii="Palatino" w:hAnsi="Palatino"/>
         </w:rPr>
-        <w:t>Updated on 6 January 2023</w:t>
+        <w:t>Updated on 29 January 2023</w:t>
       </w:r>
     </w:p>
     <w:p>
@@ -43,7 +43,7 @@
           <w:rFonts w:ascii="Palatino" w:hAnsi="Palatino"/>
           <w:noProof/>
         </w:rPr>
-        <w:pict w14:anchorId="634C1891">
+        <w:pict w14:anchorId="583DDF9A">
           <v:rect id="_x0000_i1026" alt="" style="width:451.15pt;height:.05pt;mso-width-percent:0;mso-height-percent:0;mso-width-percent:0;mso-height-percent:0" o:hrpct="964" o:hralign="center" o:hrstd="t" o:hr="t"/>
         </w:pict>
       </w:r>
@@ -2567,7 +2567,7 @@
           <w:rFonts w:ascii="Palatino" w:hAnsi="Palatino"/>
           <w:noProof/>
         </w:rPr>
-        <w:pict w14:anchorId="2913081B">
+        <w:pict w14:anchorId="28266C72">
           <v:rect id="_x0000_i1025" alt="" style="width:451.15pt;height:.05pt;mso-width-percent:0;mso-height-percent:0;mso-width-percent:0;mso-height-percent:0" o:hrpct="964" o:hralign="center" o:hrstd="t" o:hr="t"/>
         </w:pict>
       </w:r>
@@ -4537,7 +4537,7 @@
         <w:rPr>
           <w:rFonts w:ascii="Palatino" w:hAnsi="Palatino"/>
         </w:rPr>
-        <w:t>, Les Diablerets, Switzerland (talk accepted and planned on 24 January 2023)</w:t>
+        <w:t>, Les Diablerets, Switzerland (23 January 2023, talk)</w:t>
       </w:r>
     </w:p>
     <w:p>
@@ -5765,7 +5765,7 @@
   <w:abstractNum w:abstractNumId="0" w15:restartNumberingAfterBreak="0">
     <w:nsid w:val="0000A990"/>
     <w:multiLevelType w:val="multilevel"/>
-    <w:tmpl w:val="13343198"/>
+    <w:tmpl w:val="C5887150"/>
     <w:lvl w:ilvl="0">
       <w:numFmt w:val="bullet"/>
       <w:lvlText w:val=" "/>
@@ -5842,7 +5842,7 @@
   <w:abstractNum w:abstractNumId="1" w15:restartNumberingAfterBreak="0">
     <w:nsid w:val="0000A991"/>
     <w:multiLevelType w:val="multilevel"/>
-    <w:tmpl w:val="A6E0733A"/>
+    <w:tmpl w:val="00F8A0C2"/>
     <w:lvl w:ilvl="0">
       <w:numFmt w:val="bullet"/>
       <w:lvlText w:val="•"/>
@@ -5919,7 +5919,7 @@
   <w:abstractNum w:abstractNumId="2" w15:restartNumberingAfterBreak="0">
     <w:nsid w:val="00A99411"/>
     <w:multiLevelType w:val="multilevel"/>
-    <w:tmpl w:val="47B42330"/>
+    <w:tmpl w:val="621C4AAC"/>
     <w:lvl w:ilvl="0">
       <w:start w:val="1"/>
       <w:numFmt w:val="decimal"/>
@@ -6002,19 +6002,19 @@
       </w:pPr>
     </w:lvl>
   </w:abstractNum>
-  <w:num w:numId="1" w16cid:durableId="1895769624">
+  <w:num w:numId="1" w16cid:durableId="628172655">
     <w:abstractNumId w:val="0"/>
   </w:num>
-  <w:num w:numId="2" w16cid:durableId="1187912660">
+  <w:num w:numId="2" w16cid:durableId="602342324">
     <w:abstractNumId w:val="1"/>
   </w:num>
-  <w:num w:numId="3" w16cid:durableId="106047227">
+  <w:num w:numId="3" w16cid:durableId="71440628">
     <w:abstractNumId w:val="1"/>
   </w:num>
-  <w:num w:numId="4" w16cid:durableId="1907376119">
+  <w:num w:numId="4" w16cid:durableId="630213511">
     <w:abstractNumId w:val="1"/>
   </w:num>
-  <w:num w:numId="5" w16cid:durableId="1093016801">
+  <w:num w:numId="5" w16cid:durableId="598149550">
     <w:abstractNumId w:val="2"/>
     <w:lvlOverride w:ilvl="0">
       <w:startOverride w:val="1"/>
@@ -6044,7 +6044,7 @@
       <w:startOverride w:val="1"/>
     </w:lvlOverride>
   </w:num>
-  <w:num w:numId="6" w16cid:durableId="1747416598">
+  <w:num w:numId="6" w16cid:durableId="1091466653">
     <w:abstractNumId w:val="2"/>
     <w:lvlOverride w:ilvl="0">
       <w:startOverride w:val="1"/>
@@ -6074,7 +6074,7 @@
       <w:startOverride w:val="1"/>
     </w:lvlOverride>
   </w:num>
-  <w:num w:numId="7" w16cid:durableId="1898469445">
+  <w:num w:numId="7" w16cid:durableId="1245918236">
     <w:abstractNumId w:val="2"/>
     <w:lvlOverride w:ilvl="0">
       <w:startOverride w:val="1"/>
@@ -6104,7 +6104,7 @@
       <w:startOverride w:val="1"/>
     </w:lvlOverride>
   </w:num>
-  <w:num w:numId="8" w16cid:durableId="1443963513">
+  <w:num w:numId="8" w16cid:durableId="501553443">
     <w:abstractNumId w:val="2"/>
     <w:lvlOverride w:ilvl="0">
       <w:startOverride w:val="1"/>
@@ -6134,7 +6134,7 @@
       <w:startOverride w:val="1"/>
     </w:lvlOverride>
   </w:num>
-  <w:num w:numId="9" w16cid:durableId="1742218979">
+  <w:num w:numId="9" w16cid:durableId="1581985221">
     <w:abstractNumId w:val="2"/>
     <w:lvlOverride w:ilvl="0">
       <w:startOverride w:val="1"/>
@@ -6164,7 +6164,7 @@
       <w:startOverride w:val="1"/>
     </w:lvlOverride>
   </w:num>
-  <w:num w:numId="10" w16cid:durableId="2015258683">
+  <w:num w:numId="10" w16cid:durableId="58095909">
     <w:abstractNumId w:val="2"/>
     <w:lvlOverride w:ilvl="0">
       <w:startOverride w:val="1"/>
@@ -6194,7 +6194,7 @@
       <w:startOverride w:val="1"/>
     </w:lvlOverride>
   </w:num>
-  <w:num w:numId="11" w16cid:durableId="1612973777">
+  <w:num w:numId="11" w16cid:durableId="571233224">
     <w:abstractNumId w:val="2"/>
     <w:lvlOverride w:ilvl="0">
       <w:startOverride w:val="1"/>
@@ -6224,7 +6224,7 @@
       <w:startOverride w:val="1"/>
     </w:lvlOverride>
   </w:num>
-  <w:num w:numId="12" w16cid:durableId="1750931458">
+  <w:num w:numId="12" w16cid:durableId="1590456756">
     <w:abstractNumId w:val="2"/>
     <w:lvlOverride w:ilvl="0">
       <w:startOverride w:val="1"/>
@@ -6254,7 +6254,7 @@
       <w:startOverride w:val="1"/>
     </w:lvlOverride>
   </w:num>
-  <w:num w:numId="13" w16cid:durableId="1010567606">
+  <w:num w:numId="13" w16cid:durableId="430518100">
     <w:abstractNumId w:val="2"/>
     <w:lvlOverride w:ilvl="0">
       <w:startOverride w:val="1"/>
@@ -6284,7 +6284,7 @@
       <w:startOverride w:val="1"/>
     </w:lvlOverride>
   </w:num>
-  <w:num w:numId="14" w16cid:durableId="1638680977">
+  <w:num w:numId="14" w16cid:durableId="1379816400">
     <w:abstractNumId w:val="2"/>
     <w:lvlOverride w:ilvl="0">
       <w:startOverride w:val="1"/>
@@ -6314,7 +6314,7 @@
       <w:startOverride w:val="1"/>
     </w:lvlOverride>
   </w:num>
-  <w:num w:numId="15" w16cid:durableId="147020746">
+  <w:num w:numId="15" w16cid:durableId="587158017">
     <w:abstractNumId w:val="2"/>
     <w:lvlOverride w:ilvl="0">
       <w:startOverride w:val="1"/>
@@ -6344,7 +6344,7 @@
       <w:startOverride w:val="1"/>
     </w:lvlOverride>
   </w:num>
-  <w:num w:numId="16" w16cid:durableId="1180313383">
+  <w:num w:numId="16" w16cid:durableId="1368605737">
     <w:abstractNumId w:val="2"/>
     <w:lvlOverride w:ilvl="0">
       <w:startOverride w:val="1"/>
@@ -6374,7 +6374,7 @@
       <w:startOverride w:val="1"/>
     </w:lvlOverride>
   </w:num>
-  <w:num w:numId="17" w16cid:durableId="1141925492">
+  <w:num w:numId="17" w16cid:durableId="116536090">
     <w:abstractNumId w:val="2"/>
     <w:lvlOverride w:ilvl="0">
       <w:startOverride w:val="1"/>
@@ -6404,7 +6404,7 @@
       <w:startOverride w:val="1"/>
     </w:lvlOverride>
   </w:num>
-  <w:num w:numId="18" w16cid:durableId="1254364630">
+  <w:num w:numId="18" w16cid:durableId="1411199212">
     <w:abstractNumId w:val="2"/>
     <w:lvlOverride w:ilvl="0">
       <w:startOverride w:val="1"/>
@@ -6434,7 +6434,7 @@
       <w:startOverride w:val="1"/>
     </w:lvlOverride>
   </w:num>
-  <w:num w:numId="19" w16cid:durableId="1290667651">
+  <w:num w:numId="19" w16cid:durableId="1173300755">
     <w:abstractNumId w:val="2"/>
     <w:lvlOverride w:ilvl="0">
       <w:startOverride w:val="1"/>
@@ -6464,7 +6464,7 @@
       <w:startOverride w:val="1"/>
     </w:lvlOverride>
   </w:num>
-  <w:num w:numId="20" w16cid:durableId="1606841350">
+  <w:num w:numId="20" w16cid:durableId="1801996345">
     <w:abstractNumId w:val="2"/>
     <w:lvlOverride w:ilvl="0">
       <w:startOverride w:val="1"/>
@@ -6494,7 +6494,7 @@
       <w:startOverride w:val="1"/>
     </w:lvlOverride>
   </w:num>
-  <w:num w:numId="21" w16cid:durableId="1119255593">
+  <w:num w:numId="21" w16cid:durableId="734666166">
     <w:abstractNumId w:val="2"/>
     <w:lvlOverride w:ilvl="0">
       <w:startOverride w:val="1"/>
@@ -6524,7 +6524,7 @@
       <w:startOverride w:val="1"/>
     </w:lvlOverride>
   </w:num>
-  <w:num w:numId="22" w16cid:durableId="378479695">
+  <w:num w:numId="22" w16cid:durableId="1889026172">
     <w:abstractNumId w:val="2"/>
     <w:lvlOverride w:ilvl="0">
       <w:startOverride w:val="1"/>
@@ -6554,7 +6554,7 @@
       <w:startOverride w:val="1"/>
     </w:lvlOverride>
   </w:num>
-  <w:num w:numId="23" w16cid:durableId="268658153">
+  <w:num w:numId="23" w16cid:durableId="2031834240">
     <w:abstractNumId w:val="2"/>
     <w:lvlOverride w:ilvl="0">
       <w:startOverride w:val="1"/>
@@ -6584,7 +6584,7 @@
       <w:startOverride w:val="1"/>
     </w:lvlOverride>
   </w:num>
-  <w:num w:numId="24" w16cid:durableId="180045827">
+  <w:num w:numId="24" w16cid:durableId="968971668">
     <w:abstractNumId w:val="2"/>
     <w:lvlOverride w:ilvl="0">
       <w:startOverride w:val="1"/>

</xml_diff>